<commit_message>
modification doc admin django
</commit_message>
<xml_diff>
--- a/LILAS/Documentation/Modification_Panneau_Admin.docx
+++ b/LILAS/Documentation/Modification_Panneau_Admin.docx
@@ -134,6 +134,8 @@
         <w:pStyle w:val="Sansinterligne"/>
         <w:ind w:left="720"/>
       </w:pPr>
+      <w:bookmarkStart w:id="0" w:name="_GoBack"/>
+      <w:bookmarkEnd w:id="0"/>
       <w:r>
         <w:rPr>
           <w:noProof/>
@@ -252,9 +254,6 @@
         <w:pStyle w:val="Sansinterligne"/>
         <w:ind w:left="720"/>
         <w:jc w:val="both"/>
-        <w:rPr>
-          <w:i/>
-        </w:rPr>
       </w:pPr>
       <w:proofErr w:type="spellStart"/>
       <w:r>
@@ -312,58 +311,22 @@
         <w:t xml:space="preserve"> </w:t>
       </w:r>
       <w:r>
-        <w:t>mettre en commentaire, comme ci-dessous, les 2 lignes qui vont être modifiées et réécrire la dernière de la manière suivante :</w:t>
-      </w:r>
-      <w:r>
-        <w:tab/>
-      </w:r>
-      <w:r>
-        <w:rPr>
-          <w:i/>
-        </w:rPr>
-        <w:t xml:space="preserve">&lt;p&gt;&lt;a </w:t>
-      </w:r>
-      <w:proofErr w:type="spellStart"/>
-      <w:r>
-        <w:rPr>
-          <w:i/>
-        </w:rPr>
-        <w:t>href</w:t>
-      </w:r>
-      <w:proofErr w:type="spellEnd"/>
-      <w:r>
-        <w:rPr>
-          <w:i/>
-        </w:rPr>
-        <w:t>="{</w:t>
-      </w:r>
-      <w:proofErr w:type="gramStart"/>
-      <w:r>
-        <w:rPr>
-          <w:i/>
-        </w:rPr>
-        <w:t xml:space="preserve">{ </w:t>
-      </w:r>
-      <w:proofErr w:type="spellStart"/>
-      <w:r>
-        <w:rPr>
-          <w:i/>
-        </w:rPr>
-        <w:t>site</w:t>
-      </w:r>
-      <w:proofErr w:type="gramEnd"/>
-      <w:r>
-        <w:rPr>
-          <w:i/>
-        </w:rPr>
-        <w:t>_url</w:t>
-      </w:r>
-      <w:proofErr w:type="spellEnd"/>
-      <w:r>
-        <w:rPr>
-          <w:i/>
-        </w:rPr>
-        <w:t xml:space="preserve"> }}"&gt;Retourner au Menu&lt;/a&gt;&lt;/p&gt;</w:t>
+        <w:t xml:space="preserve">écrire la commande </w:t>
+      </w:r>
+      <w:r>
+        <w:t>suivante</w:t>
+      </w:r>
+      <w:r>
+        <w:t xml:space="preserve"> juste après la balise </w:t>
+      </w:r>
+      <w:r>
+        <w:rPr>
+          <w:i/>
+        </w:rPr>
+        <w:t>{% block content %}</w:t>
+      </w:r>
+      <w:r>
+        <w:t> :</w:t>
       </w:r>
     </w:p>
     <w:p>
@@ -372,25 +335,126 @@
         <w:ind w:left="720"/>
         <w:jc w:val="both"/>
       </w:pPr>
-      <w:r>
-        <w:rPr>
-          <w:i/>
+    </w:p>
+    <w:p>
+      <w:pPr>
+        <w:pStyle w:val="Sansinterligne"/>
+        <w:ind w:left="1428" w:firstLine="696"/>
+        <w:jc w:val="both"/>
+        <w:rPr>
+          <w:i/>
+        </w:rPr>
+      </w:pPr>
+      <w:r>
+        <w:rPr>
+          <w:i/>
+        </w:rPr>
+        <w:t>&lt;</w:t>
+      </w:r>
+      <w:proofErr w:type="spellStart"/>
+      <w:r>
+        <w:rPr>
+          <w:i/>
+        </w:rPr>
+        <w:t>meta</w:t>
+      </w:r>
+      <w:proofErr w:type="spellEnd"/>
+      <w:r>
+        <w:rPr>
+          <w:i/>
+        </w:rPr>
+        <w:t xml:space="preserve"> http-</w:t>
+      </w:r>
+      <w:proofErr w:type="spellStart"/>
+      <w:r>
+        <w:rPr>
+          <w:i/>
+        </w:rPr>
+        <w:t>equiv</w:t>
+      </w:r>
+      <w:proofErr w:type="spellEnd"/>
+      <w:r>
+        <w:rPr>
+          <w:i/>
+        </w:rPr>
+        <w:t>="</w:t>
+      </w:r>
+      <w:proofErr w:type="spellStart"/>
+      <w:r>
+        <w:rPr>
+          <w:i/>
+        </w:rPr>
+        <w:t>refresh</w:t>
+      </w:r>
+      <w:proofErr w:type="spellEnd"/>
+      <w:r>
+        <w:rPr>
+          <w:i/>
+        </w:rPr>
+        <w:t>" content="0;URL</w:t>
+      </w:r>
+      <w:proofErr w:type="gramStart"/>
+      <w:r>
+        <w:rPr>
+          <w:i/>
+        </w:rPr>
+        <w:t>={</w:t>
+      </w:r>
+      <w:proofErr w:type="gramEnd"/>
+      <w:r>
+        <w:rPr>
+          <w:i/>
+        </w:rPr>
+        <w:t xml:space="preserve">{ </w:t>
+      </w:r>
+      <w:proofErr w:type="spellStart"/>
+      <w:r>
+        <w:rPr>
+          <w:i/>
+        </w:rPr>
+        <w:t>site_url</w:t>
+      </w:r>
+      <w:proofErr w:type="spellEnd"/>
+      <w:r>
+        <w:rPr>
+          <w:i/>
+        </w:rPr>
+        <w:t xml:space="preserve"> }}"</w:t>
+      </w:r>
+      <w:r>
+        <w:rPr>
+          <w:i/>
+        </w:rPr>
+        <w:t>&gt;</w:t>
+      </w:r>
+    </w:p>
+    <w:p>
+      <w:pPr>
+        <w:pStyle w:val="Sansinterligne"/>
+        <w:ind w:left="720"/>
+        <w:jc w:val="both"/>
+        <w:rPr>
+          <w:i/>
+        </w:rPr>
+      </w:pPr>
+      <w:r>
+        <w:rPr>
           <w:noProof/>
           <w:lang w:eastAsia="fr-FR"/>
         </w:rPr>
         <w:drawing>
-          <wp:anchor distT="0" distB="0" distL="114300" distR="114300" simplePos="0" relativeHeight="251659264" behindDoc="0" locked="0" layoutInCell="1" allowOverlap="1" wp14:anchorId="2EB43D36" wp14:editId="539D1DE7">
+          <wp:anchor distT="0" distB="0" distL="114300" distR="114300" simplePos="0" relativeHeight="251659264" behindDoc="0" locked="0" layoutInCell="1" allowOverlap="1" wp14:anchorId="211D3974" wp14:editId="7931D46E">
             <wp:simplePos x="0" y="0"/>
             <wp:positionH relativeFrom="margin">
               <wp:align>center</wp:align>
             </wp:positionH>
             <wp:positionV relativeFrom="paragraph">
-              <wp:posOffset>312420</wp:posOffset>
+              <wp:posOffset>178435</wp:posOffset>
             </wp:positionV>
-            <wp:extent cx="5753735" cy="1535430"/>
-            <wp:effectExtent l="0" t="0" r="0" b="7620"/>
+            <wp:extent cx="5753735" cy="1250950"/>
+            <wp:effectExtent l="0" t="0" r="0" b="6350"/>
             <wp:wrapTopAndBottom/>
-            <wp:docPr id="2" name="Image 2"/>
+            <wp:docPr id="4" name="Image 4"/>
             <wp:cNvGraphicFramePr>
               <a:graphicFrameLocks xmlns:a="http://schemas.openxmlformats.org/drawingml/2006/main" noChangeAspect="1"/>
             </wp:cNvGraphicFramePr>
@@ -419,7 +483,7 @@
                   <pic:spPr bwMode="auto">
                     <a:xfrm>
                       <a:off x="0" y="0"/>
-                      <a:ext cx="5753735" cy="1535430"/>
+                      <a:ext cx="5753735" cy="1250950"/>
                     </a:xfrm>
                     <a:prstGeom prst="rect">
                       <a:avLst/>
@@ -441,8 +505,6 @@
           </wp:anchor>
         </w:drawing>
       </w:r>
-      <w:bookmarkStart w:id="0" w:name="_GoBack"/>
-      <w:bookmarkEnd w:id="0"/>
     </w:p>
     <w:sectPr>
       <w:pgSz w:w="11906" w:h="16838"/>

</xml_diff>

<commit_message>
LOADFIC : supression/renommage chrgt_conf_salle
</commit_message>
<xml_diff>
--- a/LILAS/Documentation/Modification_Panneau_Admin.docx
+++ b/LILAS/Documentation/Modification_Panneau_Admin.docx
@@ -134,8 +134,6 @@
         <w:pStyle w:val="Sansinterligne"/>
         <w:ind w:left="720"/>
       </w:pPr>
-      <w:bookmarkStart w:id="0" w:name="_GoBack"/>
-      <w:bookmarkEnd w:id="0"/>
       <w:r>
         <w:rPr>
           <w:noProof/>
@@ -443,13 +441,13 @@
           <w:lang w:eastAsia="fr-FR"/>
         </w:rPr>
         <w:drawing>
-          <wp:anchor distT="0" distB="0" distL="114300" distR="114300" simplePos="0" relativeHeight="251659264" behindDoc="0" locked="0" layoutInCell="1" allowOverlap="1" wp14:anchorId="211D3974" wp14:editId="7931D46E">
+          <wp:anchor distT="0" distB="0" distL="114300" distR="114300" simplePos="0" relativeHeight="251659264" behindDoc="0" locked="0" layoutInCell="1" allowOverlap="1" wp14:anchorId="4301D675" wp14:editId="388D0CDD">
             <wp:simplePos x="0" y="0"/>
             <wp:positionH relativeFrom="margin">
-              <wp:align>center</wp:align>
+              <wp:posOffset>42545</wp:posOffset>
             </wp:positionH>
             <wp:positionV relativeFrom="paragraph">
-              <wp:posOffset>178435</wp:posOffset>
+              <wp:posOffset>262255</wp:posOffset>
             </wp:positionV>
             <wp:extent cx="5753735" cy="1250950"/>
             <wp:effectExtent l="0" t="0" r="0" b="6350"/>
@@ -506,6 +504,346 @@
         </w:drawing>
       </w:r>
     </w:p>
+    <w:p>
+      <w:r>
+        <w:br w:type="page"/>
+      </w:r>
+    </w:p>
+    <w:p>
+      <w:pPr>
+        <w:pStyle w:val="Sansinterligne"/>
+        <w:numPr>
+          <w:ilvl w:val="0"/>
+          <w:numId w:val="3"/>
+        </w:numPr>
+        <w:jc w:val="both"/>
+      </w:pPr>
+      <w:r>
+        <w:lastRenderedPageBreak/>
+        <w:t xml:space="preserve">Dans le fichier </w:t>
+      </w:r>
+      <w:r>
+        <w:rPr>
+          <w:b/>
+          <w:i/>
+        </w:rPr>
+        <w:t>C:\Users\</w:t>
+      </w:r>
+      <w:r>
+        <w:rPr>
+          <w:i/>
+        </w:rPr>
+        <w:t>prenom.nom</w:t>
+      </w:r>
+      <w:r>
+        <w:rPr>
+          <w:b/>
+          <w:i/>
+        </w:rPr>
+        <w:t>\AppData\Roaming\Python\Python37\site-packages\</w:t>
+      </w:r>
+    </w:p>
+    <w:p>
+      <w:pPr>
+        <w:pStyle w:val="Sansinterligne"/>
+        <w:ind w:left="720"/>
+        <w:jc w:val="both"/>
+      </w:pPr>
+      <w:proofErr w:type="spellStart"/>
+      <w:r>
+        <w:rPr>
+          <w:b/>
+          <w:i/>
+        </w:rPr>
+        <w:t>django</w:t>
+      </w:r>
+      <w:proofErr w:type="spellEnd"/>
+      <w:r>
+        <w:rPr>
+          <w:b/>
+          <w:i/>
+        </w:rPr>
+        <w:t>\</w:t>
+      </w:r>
+      <w:proofErr w:type="spellStart"/>
+      <w:r>
+        <w:rPr>
+          <w:b/>
+          <w:i/>
+        </w:rPr>
+        <w:t>contrib</w:t>
+      </w:r>
+      <w:proofErr w:type="spellEnd"/>
+      <w:r>
+        <w:rPr>
+          <w:b/>
+          <w:i/>
+        </w:rPr>
+        <w:t>\admin\</w:t>
+      </w:r>
+      <w:proofErr w:type="spellStart"/>
+      <w:r>
+        <w:rPr>
+          <w:b/>
+          <w:i/>
+        </w:rPr>
+        <w:t>templates</w:t>
+      </w:r>
+      <w:proofErr w:type="spellEnd"/>
+      <w:r>
+        <w:rPr>
+          <w:b/>
+          <w:i/>
+        </w:rPr>
+        <w:t>\admin</w:t>
+      </w:r>
+      <w:r>
+        <w:rPr>
+          <w:b/>
+          <w:i/>
+        </w:rPr>
+        <w:t>\log</w:t>
+      </w:r>
+      <w:r>
+        <w:rPr>
+          <w:b/>
+          <w:i/>
+        </w:rPr>
+        <w:t>in</w:t>
+      </w:r>
+      <w:r>
+        <w:rPr>
+          <w:b/>
+          <w:i/>
+        </w:rPr>
+        <w:t>.html</w:t>
+      </w:r>
+      <w:r>
+        <w:rPr>
+          <w:b/>
+          <w:i/>
+        </w:rPr>
+        <w:t xml:space="preserve"> </w:t>
+      </w:r>
+      <w:r>
+        <w:t>écrire la commande suivante</w:t>
+      </w:r>
+      <w:r>
+        <w:t xml:space="preserve"> juste après les</w:t>
+      </w:r>
+      <w:r>
+        <w:t xml:space="preserve"> balise </w:t>
+      </w:r>
+      <w:r>
+        <w:rPr>
+          <w:i/>
+        </w:rPr>
+        <w:t>&lt;/</w:t>
+      </w:r>
+      <w:proofErr w:type="spellStart"/>
+      <w:r>
+        <w:rPr>
+          <w:i/>
+        </w:rPr>
+        <w:t>form</w:t>
+      </w:r>
+      <w:proofErr w:type="spellEnd"/>
+      <w:r>
+        <w:rPr>
+          <w:i/>
+        </w:rPr>
+        <w:t>&gt;</w:t>
+      </w:r>
+      <w:r>
+        <w:rPr>
+          <w:i/>
+        </w:rPr>
+        <w:t>&lt;/div&gt;</w:t>
+      </w:r>
+      <w:bookmarkStart w:id="0" w:name="_GoBack"/>
+      <w:bookmarkEnd w:id="0"/>
+      <w:r>
+        <w:t> :</w:t>
+      </w:r>
+    </w:p>
+    <w:p>
+      <w:pPr>
+        <w:pStyle w:val="Sansinterligne"/>
+        <w:ind w:left="720"/>
+        <w:jc w:val="both"/>
+        <w:rPr>
+          <w:i/>
+        </w:rPr>
+      </w:pPr>
+    </w:p>
+    <w:p>
+      <w:pPr>
+        <w:pStyle w:val="Sansinterligne"/>
+        <w:ind w:left="720"/>
+        <w:jc w:val="center"/>
+        <w:rPr>
+          <w:i/>
+        </w:rPr>
+      </w:pPr>
+      <w:r>
+        <w:rPr>
+          <w:i/>
+        </w:rPr>
+        <w:t>&lt;p  style="</w:t>
+      </w:r>
+      <w:proofErr w:type="spellStart"/>
+      <w:r>
+        <w:rPr>
+          <w:i/>
+        </w:rPr>
+        <w:t>text-align</w:t>
+      </w:r>
+      <w:proofErr w:type="spellEnd"/>
+      <w:r>
+        <w:rPr>
+          <w:i/>
+        </w:rPr>
+        <w:t xml:space="preserve">: center"&gt;&lt;a </w:t>
+      </w:r>
+      <w:proofErr w:type="spellStart"/>
+      <w:r>
+        <w:rPr>
+          <w:i/>
+        </w:rPr>
+        <w:t>href</w:t>
+      </w:r>
+      <w:proofErr w:type="spellEnd"/>
+      <w:r>
+        <w:rPr>
+          <w:i/>
+        </w:rPr>
+        <w:t>="{</w:t>
+      </w:r>
+      <w:proofErr w:type="gramStart"/>
+      <w:r>
+        <w:rPr>
+          <w:i/>
+        </w:rPr>
+        <w:t xml:space="preserve">{ </w:t>
+      </w:r>
+      <w:proofErr w:type="spellStart"/>
+      <w:r>
+        <w:rPr>
+          <w:i/>
+        </w:rPr>
+        <w:t>site</w:t>
+      </w:r>
+      <w:proofErr w:type="gramEnd"/>
+      <w:r>
+        <w:rPr>
+          <w:i/>
+        </w:rPr>
+        <w:t>_url</w:t>
+      </w:r>
+      <w:proofErr w:type="spellEnd"/>
+      <w:r>
+        <w:rPr>
+          <w:i/>
+        </w:rPr>
+        <w:t xml:space="preserve"> }}"&gt;&lt;</w:t>
+      </w:r>
+      <w:proofErr w:type="spellStart"/>
+      <w:r>
+        <w:rPr>
+          <w:i/>
+        </w:rPr>
+        <w:t>br</w:t>
+      </w:r>
+      <w:proofErr w:type="spellEnd"/>
+      <w:r>
+        <w:rPr>
+          <w:i/>
+        </w:rPr>
+        <w:t>/&gt;Revenir au Site&lt;/a&gt;&lt;/p&gt;</w:t>
+      </w:r>
+    </w:p>
+    <w:p>
+      <w:pPr>
+        <w:pStyle w:val="Sansinterligne"/>
+        <w:ind w:left="720"/>
+        <w:jc w:val="both"/>
+      </w:pPr>
+      <w:r>
+        <w:rPr>
+          <w:noProof/>
+          <w:lang w:eastAsia="fr-FR"/>
+        </w:rPr>
+        <w:drawing>
+          <wp:anchor distT="0" distB="0" distL="114300" distR="114300" simplePos="0" relativeHeight="251660288" behindDoc="0" locked="0" layoutInCell="1" allowOverlap="1" wp14:anchorId="55D26DC3" wp14:editId="04C9BE91">
+            <wp:simplePos x="0" y="0"/>
+            <wp:positionH relativeFrom="margin">
+              <wp:align>center</wp:align>
+            </wp:positionH>
+            <wp:positionV relativeFrom="paragraph">
+              <wp:posOffset>285750</wp:posOffset>
+            </wp:positionV>
+            <wp:extent cx="5753735" cy="1414780"/>
+            <wp:effectExtent l="0" t="0" r="0" b="0"/>
+            <wp:wrapTopAndBottom/>
+            <wp:docPr id="2" name="Image 2"/>
+            <wp:cNvGraphicFramePr>
+              <a:graphicFrameLocks xmlns:a="http://schemas.openxmlformats.org/drawingml/2006/main" noChangeAspect="1"/>
+            </wp:cNvGraphicFramePr>
+            <a:graphic xmlns:a="http://schemas.openxmlformats.org/drawingml/2006/main">
+              <a:graphicData uri="http://schemas.openxmlformats.org/drawingml/2006/picture">
+                <pic:pic xmlns:pic="http://schemas.openxmlformats.org/drawingml/2006/picture">
+                  <pic:nvPicPr>
+                    <pic:cNvPr id="0" name="Picture 1"/>
+                    <pic:cNvPicPr>
+                      <a:picLocks noChangeAspect="1" noChangeArrowheads="1"/>
+                    </pic:cNvPicPr>
+                  </pic:nvPicPr>
+                  <pic:blipFill>
+                    <a:blip r:embed="rId8">
+                      <a:extLst>
+                        <a:ext uri="{28A0092B-C50C-407E-A947-70E740481C1C}">
+                          <a14:useLocalDpi xmlns:a14="http://schemas.microsoft.com/office/drawing/2010/main" val="0"/>
+                        </a:ext>
+                      </a:extLst>
+                    </a:blip>
+                    <a:srcRect/>
+                    <a:stretch>
+                      <a:fillRect/>
+                    </a:stretch>
+                  </pic:blipFill>
+                  <pic:spPr bwMode="auto">
+                    <a:xfrm>
+                      <a:off x="0" y="0"/>
+                      <a:ext cx="5753735" cy="1414780"/>
+                    </a:xfrm>
+                    <a:prstGeom prst="rect">
+                      <a:avLst/>
+                    </a:prstGeom>
+                    <a:noFill/>
+                    <a:ln>
+                      <a:noFill/>
+                    </a:ln>
+                  </pic:spPr>
+                </pic:pic>
+              </a:graphicData>
+            </a:graphic>
+            <wp14:sizeRelH relativeFrom="page">
+              <wp14:pctWidth>0</wp14:pctWidth>
+            </wp14:sizeRelH>
+            <wp14:sizeRelV relativeFrom="page">
+              <wp14:pctHeight>0</wp14:pctHeight>
+            </wp14:sizeRelV>
+          </wp:anchor>
+        </w:drawing>
+      </w:r>
+    </w:p>
+    <w:p>
+      <w:pPr>
+        <w:pStyle w:val="Sansinterligne"/>
+        <w:ind w:left="720"/>
+        <w:jc w:val="both"/>
+      </w:pPr>
+    </w:p>
     <w:sectPr>
       <w:pgSz w:w="11906" w:h="16838"/>
       <w:pgMar w:top="1417" w:right="1417" w:bottom="1417" w:left="1417" w:header="708" w:footer="708" w:gutter="0"/>
@@ -634,7 +972,7 @@
   <w:abstractNum w:abstractNumId="1">
     <w:nsid w:val="4DB13F8D"/>
     <w:multiLevelType w:val="hybridMultilevel"/>
-    <w:tmpl w:val="194CF8AC"/>
+    <w:tmpl w:val="252674A8"/>
     <w:lvl w:ilvl="0" w:tplc="040C0001">
       <w:start w:val="1"/>
       <w:numFmt w:val="bullet"/>
@@ -1055,7 +1393,6 @@
   <w:style w:type="character" w:default="1" w:styleId="Policepardfaut">
     <w:name w:val="Default Paragraph Font"/>
     <w:uiPriority w:val="1"/>
-    <w:semiHidden/>
     <w:unhideWhenUsed/>
   </w:style>
   <w:style w:type="table" w:default="1" w:styleId="TableauNormal">
@@ -1322,7 +1659,6 @@
   <w:style w:type="character" w:default="1" w:styleId="Policepardfaut">
     <w:name w:val="Default Paragraph Font"/>
     <w:uiPriority w:val="1"/>
-    <w:semiHidden/>
     <w:unhideWhenUsed/>
   </w:style>
   <w:style w:type="table" w:default="1" w:styleId="TableauNormal">

</xml_diff>